<commit_message>
update scoring dan toko
</commit_message>
<xml_diff>
--- a/analis/Logika game.docx
+++ b/analis/Logika game.docx
@@ -3050,109 +3050,34 @@
           <w:szCs w:val="28"/>
           <w:lang w:val="id-ID"/>
         </w:rPr>
-        <w:t>Tanaman tembakau akan meminta request air setiap kelipatan 3 dari umur tembakau. dan untuk 4 atribut lainnya akan random request pada umur tanaman kelipatan 7.</w:t>
-      </w:r>
-    </w:p>
-    <w:p>
-      <w:pPr>
-        <w:pStyle w:val="ListParagraph"/>
-        <w:numPr>
-          <w:ilvl w:val="1"/>
-          <w:numId w:val="1"/>
-        </w:numPr>
-        <w:jc w:val="both"/>
-        <w:rPr>
-          <w:rFonts w:ascii="Times New Roman" w:hAnsi="Times New Roman" w:cs="Times New Roman"/>
-          <w:sz w:val="28"/>
-          <w:szCs w:val="28"/>
-          <w:lang w:val="id-ID"/>
-        </w:rPr>
-      </w:pPr>
-      <w:r>
-        <w:rPr>
-          <w:rFonts w:ascii="Times New Roman" w:hAnsi="Times New Roman" w:cs="Times New Roman"/>
-          <w:sz w:val="28"/>
-          <w:szCs w:val="28"/>
-          <w:lang w:val="id-ID"/>
-        </w:rPr>
-        <w:t>Jika player salah dalam memberikan perawatan tanaman, maka heart akan berkurang 1.</w:t>
-      </w:r>
-    </w:p>
-    <w:p>
-      <w:pPr>
-        <w:pStyle w:val="ListParagraph"/>
-        <w:numPr>
-          <w:ilvl w:val="1"/>
-          <w:numId w:val="1"/>
-        </w:numPr>
-        <w:jc w:val="both"/>
-        <w:rPr>
-          <w:rFonts w:ascii="Times New Roman" w:hAnsi="Times New Roman" w:cs="Times New Roman"/>
-          <w:sz w:val="28"/>
-          <w:szCs w:val="28"/>
-          <w:lang w:val="id-ID"/>
-        </w:rPr>
-      </w:pPr>
-      <w:r>
-        <w:rPr>
-          <w:rFonts w:ascii="Times New Roman" w:hAnsi="Times New Roman" w:cs="Times New Roman"/>
-          <w:sz w:val="28"/>
-          <w:szCs w:val="28"/>
-          <w:lang w:val="id-ID"/>
-        </w:rPr>
-        <w:t>Ketika heart sudah habis , tanaman akan mati</w:t>
-      </w:r>
-    </w:p>
-    <w:p>
-      <w:pPr>
-        <w:pStyle w:val="ListParagraph"/>
-        <w:numPr>
-          <w:ilvl w:val="1"/>
-          <w:numId w:val="1"/>
-        </w:numPr>
-        <w:jc w:val="both"/>
-        <w:rPr>
-          <w:rFonts w:ascii="Times New Roman" w:hAnsi="Times New Roman" w:cs="Times New Roman"/>
-          <w:sz w:val="28"/>
-          <w:szCs w:val="28"/>
-          <w:lang w:val="id-ID"/>
-        </w:rPr>
-      </w:pPr>
-      <w:r>
-        <w:rPr>
-          <w:rFonts w:ascii="Times New Roman" w:hAnsi="Times New Roman" w:cs="Times New Roman"/>
-          <w:sz w:val="28"/>
-          <w:szCs w:val="28"/>
-          <w:lang w:val="id-ID"/>
-        </w:rPr>
-        <w:t>Ketika tanaman sudah di hari ke</w:t>
-      </w:r>
-      <w:r>
-        <w:rPr>
-          <w:rFonts w:ascii="Times New Roman" w:hAnsi="Times New Roman" w:cs="Times New Roman"/>
-          <w:sz w:val="28"/>
-          <w:szCs w:val="28"/>
-          <w:lang w:val="id-ID"/>
-        </w:rPr>
-        <w:t xml:space="preserve"> </w:t>
-      </w:r>
-      <w:r>
-        <w:rPr>
-          <w:rFonts w:ascii="Times New Roman" w:hAnsi="Times New Roman" w:cs="Times New Roman"/>
-          <w:sz w:val="28"/>
-          <w:szCs w:val="28"/>
-          <w:lang w:val="en-ID"/>
-        </w:rPr>
-        <w:t>70</w:t>
-      </w:r>
-      <w:r>
-        <w:rPr>
-          <w:rFonts w:ascii="Times New Roman" w:hAnsi="Times New Roman" w:cs="Times New Roman"/>
-          <w:sz w:val="28"/>
-          <w:szCs w:val="28"/>
-          <w:lang w:val="id-ID"/>
-        </w:rPr>
-        <w:t xml:space="preserve"> maka tanaman bisa dipanen 4 hari sekali sebanyak 3 kali panen</w:t>
+        <w:t>Tanaman tembakau akan memint</w:t>
+      </w:r>
+      <w:r>
+        <w:rPr>
+          <w:rFonts w:ascii="Times New Roman" w:hAnsi="Times New Roman" w:cs="Times New Roman"/>
+          <w:sz w:val="28"/>
+          <w:szCs w:val="28"/>
+          <w:lang w:val="id-ID"/>
+        </w:rPr>
+        <w:t>a request air setiap kelipatan 10 hari</w:t>
+      </w:r>
+      <w:r>
+        <w:rPr>
+          <w:rFonts w:ascii="Times New Roman" w:hAnsi="Times New Roman" w:cs="Times New Roman"/>
+          <w:sz w:val="28"/>
+          <w:szCs w:val="28"/>
+          <w:lang w:val="id-ID"/>
+        </w:rPr>
+        <w:t xml:space="preserve"> dari umur tembakau. dan untuk 4 atribut lainnya akan random reque</w:t>
+      </w:r>
+      <w:r>
+        <w:rPr>
+          <w:rFonts w:ascii="Times New Roman" w:hAnsi="Times New Roman" w:cs="Times New Roman"/>
+          <w:sz w:val="28"/>
+          <w:szCs w:val="28"/>
+          <w:lang w:val="id-ID"/>
+        </w:rPr>
+        <w:t>st pada umur tanaman kelipatan 15 hari</w:t>
       </w:r>
       <w:bookmarkStart w:id="0" w:name="_GoBack"/>
       <w:bookmarkEnd w:id="0"/>
@@ -3163,6 +3088,117 @@
           <w:szCs w:val="28"/>
           <w:lang w:val="id-ID"/>
         </w:rPr>
+        <w:t>.</w:t>
+      </w:r>
+    </w:p>
+    <w:p>
+      <w:pPr>
+        <w:pStyle w:val="ListParagraph"/>
+        <w:numPr>
+          <w:ilvl w:val="1"/>
+          <w:numId w:val="1"/>
+        </w:numPr>
+        <w:jc w:val="both"/>
+        <w:rPr>
+          <w:rFonts w:ascii="Times New Roman" w:hAnsi="Times New Roman" w:cs="Times New Roman"/>
+          <w:sz w:val="28"/>
+          <w:szCs w:val="28"/>
+          <w:lang w:val="id-ID"/>
+        </w:rPr>
+      </w:pPr>
+      <w:r>
+        <w:rPr>
+          <w:rFonts w:ascii="Times New Roman" w:hAnsi="Times New Roman" w:cs="Times New Roman"/>
+          <w:sz w:val="28"/>
+          <w:szCs w:val="28"/>
+          <w:lang w:val="id-ID"/>
+        </w:rPr>
+        <w:t>Jika player salah dalam memberikan perawatan tanaman, maka heart akan berkurang 1.</w:t>
+      </w:r>
+    </w:p>
+    <w:p>
+      <w:pPr>
+        <w:pStyle w:val="ListParagraph"/>
+        <w:numPr>
+          <w:ilvl w:val="1"/>
+          <w:numId w:val="1"/>
+        </w:numPr>
+        <w:jc w:val="both"/>
+        <w:rPr>
+          <w:rFonts w:ascii="Times New Roman" w:hAnsi="Times New Roman" w:cs="Times New Roman"/>
+          <w:sz w:val="28"/>
+          <w:szCs w:val="28"/>
+          <w:lang w:val="id-ID"/>
+        </w:rPr>
+      </w:pPr>
+      <w:r>
+        <w:rPr>
+          <w:rFonts w:ascii="Times New Roman" w:hAnsi="Times New Roman" w:cs="Times New Roman"/>
+          <w:sz w:val="28"/>
+          <w:szCs w:val="28"/>
+          <w:lang w:val="id-ID"/>
+        </w:rPr>
+        <w:t>Ketika heart sudah habis , tanaman akan mati</w:t>
+      </w:r>
+    </w:p>
+    <w:p>
+      <w:pPr>
+        <w:pStyle w:val="ListParagraph"/>
+        <w:numPr>
+          <w:ilvl w:val="1"/>
+          <w:numId w:val="1"/>
+        </w:numPr>
+        <w:jc w:val="both"/>
+        <w:rPr>
+          <w:rFonts w:ascii="Times New Roman" w:hAnsi="Times New Roman" w:cs="Times New Roman"/>
+          <w:sz w:val="28"/>
+          <w:szCs w:val="28"/>
+          <w:lang w:val="id-ID"/>
+        </w:rPr>
+      </w:pPr>
+      <w:r>
+        <w:rPr>
+          <w:rFonts w:ascii="Times New Roman" w:hAnsi="Times New Roman" w:cs="Times New Roman"/>
+          <w:sz w:val="28"/>
+          <w:szCs w:val="28"/>
+          <w:lang w:val="id-ID"/>
+        </w:rPr>
+        <w:t>Ketika tanaman sudah di hari ke</w:t>
+      </w:r>
+      <w:r>
+        <w:rPr>
+          <w:rFonts w:ascii="Times New Roman" w:hAnsi="Times New Roman" w:cs="Times New Roman"/>
+          <w:sz w:val="28"/>
+          <w:szCs w:val="28"/>
+          <w:lang w:val="id-ID"/>
+        </w:rPr>
+        <w:t xml:space="preserve"> </w:t>
+      </w:r>
+      <w:r>
+        <w:rPr>
+          <w:rFonts w:ascii="Times New Roman" w:hAnsi="Times New Roman" w:cs="Times New Roman"/>
+          <w:sz w:val="28"/>
+          <w:szCs w:val="28"/>
+          <w:lang w:val="en-ID"/>
+        </w:rPr>
+        <w:t>70</w:t>
+      </w:r>
+      <w:r>
+        <w:rPr>
+          <w:rFonts w:ascii="Times New Roman" w:hAnsi="Times New Roman" w:cs="Times New Roman"/>
+          <w:sz w:val="28"/>
+          <w:szCs w:val="28"/>
+          <w:lang w:val="id-ID"/>
+        </w:rPr>
+        <w:t xml:space="preserve"> maka tanaman bisa dipanen 4 hari sekali sebanyak 3 kali panen</w:t>
+      </w:r>
+      <w:r>
+        <w:rPr>
+          <w:rFonts w:ascii="Times New Roman" w:hAnsi="Times New Roman" w:cs="Times New Roman"/>
+          <w:sz w:val="28"/>
+          <w:szCs w:val="28"/>
+          <w:lang w:val="id-ID"/>
+        </w:rPr>
         <w:t xml:space="preserve"> </w:t>
       </w:r>
     </w:p>
@@ -3264,7 +3300,25 @@
           <w:szCs w:val="28"/>
           <w:lang w:val="id-ID"/>
         </w:rPr>
-        <w:t>Jika tanaman sudah berwarna kuning dan panen bisa di lakukan , setelah panen tanaman kembali ke warna hijau. Karena tembakau terdapat 7 kali panen.</w:t>
+        <w:t>Jika tanaman sudah berwarna kuning dan panen bisa di lakukan , setelah panen tanaman kembali ke warna h</w:t>
+      </w:r>
+      <w:r>
+        <w:rPr>
+          <w:rFonts w:ascii="Times New Roman" w:hAnsi="Times New Roman" w:cs="Times New Roman"/>
+          <w:sz w:val="28"/>
+          <w:szCs w:val="28"/>
+          <w:lang w:val="id-ID"/>
+        </w:rPr>
+        <w:t>ijau. Karena tembakau terdapat 3</w:t>
+      </w:r>
+      <w:r>
+        <w:rPr>
+          <w:rFonts w:ascii="Times New Roman" w:hAnsi="Times New Roman" w:cs="Times New Roman"/>
+          <w:sz w:val="28"/>
+          <w:szCs w:val="28"/>
+          <w:lang w:val="id-ID"/>
+        </w:rPr>
+        <w:t xml:space="preserve"> kali panen.</w:t>
       </w:r>
     </w:p>
     <w:p>

</xml_diff>